<commit_message>
Se agrego una nueva actividad
se agrego al proceso de Alta de requerimientos una nueva actividad.
</commit_message>
<xml_diff>
--- a/DTF-DPP-001.docx
+++ b/DTF-DPP-001.docx
@@ -118,7 +118,7 @@
               <w:rPr>
                 <w:rFonts w:ascii="Century Gothic" w:hAnsi="Century Gothic"/>
               </w:rPr>
-              <w:t>Procedimientos</w:t>
+              <w:t>Actividades</w:t>
             </w:r>
           </w:p>
         </w:tc>
@@ -148,16 +148,7 @@
                 <w:rFonts w:ascii="Century Gothic" w:hAnsi="Century Gothic"/>
                 <w:b w:val="0"/>
               </w:rPr>
-              <w:t>Reunió</w:t>
-            </w:r>
-            <w:bookmarkStart w:id="0" w:name="_GoBack"/>
-            <w:bookmarkEnd w:id="0"/>
-            <w:r>
-              <w:rPr>
-                <w:rFonts w:ascii="Century Gothic" w:hAnsi="Century Gothic"/>
-                <w:b w:val="0"/>
-              </w:rPr>
-              <w:t>n con el/los representante/s de la empresa cliente</w:t>
+              <w:t>Reunión con el/los representante/s de la empresa cliente</w:t>
             </w:r>
           </w:p>
           <w:p>
@@ -235,6 +226,16 @@
               </w:rPr>
               <w:t>Elaboración del contrato</w:t>
             </w:r>
+            <w:bookmarkStart w:id="0" w:name="_GoBack"/>
+            <w:bookmarkEnd w:id="0"/>
+          </w:p>
+          <w:p>
+            <w:pPr>
+              <w:pStyle w:val="Prrafodelista"/>
+              <w:rPr>
+                <w:rFonts w:ascii="Century Gothic" w:hAnsi="Century Gothic"/>
+              </w:rPr>
+            </w:pPr>
           </w:p>
         </w:tc>
       </w:tr>
@@ -337,7 +338,7 @@
               <w:rPr>
                 <w:rFonts w:ascii="Century Gothic" w:hAnsi="Century Gothic"/>
               </w:rPr>
-              <w:t>Procedimientos</w:t>
+              <w:t>Actividades</w:t>
             </w:r>
           </w:p>
         </w:tc>
@@ -360,11 +361,13 @@
               </w:numPr>
               <w:rPr>
                 <w:rFonts w:ascii="Century Gothic" w:hAnsi="Century Gothic"/>
-              </w:rPr>
-            </w:pPr>
-            <w:r>
-              <w:rPr>
-                <w:rFonts w:ascii="Century Gothic" w:hAnsi="Century Gothic"/>
+                <w:b w:val="0"/>
+              </w:rPr>
+            </w:pPr>
+            <w:r>
+              <w:rPr>
+                <w:rFonts w:ascii="Century Gothic" w:hAnsi="Century Gothic"/>
+                <w:b w:val="0"/>
               </w:rPr>
               <w:t>Entrevista cliente</w:t>
             </w:r>
@@ -378,25 +381,76 @@
               </w:numPr>
               <w:rPr>
                 <w:rFonts w:ascii="Century Gothic" w:hAnsi="Century Gothic"/>
-              </w:rPr>
-            </w:pPr>
-            <w:r>
-              <w:rPr>
-                <w:rFonts w:ascii="Century Gothic" w:hAnsi="Century Gothic"/>
+                <w:b w:val="0"/>
+              </w:rPr>
+            </w:pPr>
+            <w:r>
+              <w:rPr>
+                <w:rFonts w:ascii="Century Gothic" w:hAnsi="Century Gothic"/>
+                <w:b w:val="0"/>
               </w:rPr>
               <w:t xml:space="preserve">Recopilar </w:t>
             </w:r>
             <w:r>
               <w:rPr>
                 <w:rFonts w:ascii="Century Gothic" w:hAnsi="Century Gothic"/>
+                <w:b w:val="0"/>
               </w:rPr>
               <w:t>Antecedentes</w:t>
             </w:r>
             <w:r>
               <w:rPr>
                 <w:rFonts w:ascii="Century Gothic" w:hAnsi="Century Gothic"/>
+                <w:b w:val="0"/>
               </w:rPr>
               <w:t xml:space="preserve"> </w:t>
+            </w:r>
+          </w:p>
+          <w:p>
+            <w:pPr>
+              <w:pStyle w:val="Prrafodelista"/>
+              <w:numPr>
+                <w:ilvl w:val="0"/>
+                <w:numId w:val="3"/>
+              </w:numPr>
+              <w:rPr>
+                <w:rFonts w:ascii="Century Gothic" w:hAnsi="Century Gothic"/>
+                <w:b w:val="0"/>
+              </w:rPr>
+            </w:pPr>
+            <w:r>
+              <w:rPr>
+                <w:rFonts w:ascii="Century Gothic" w:hAnsi="Century Gothic"/>
+                <w:b w:val="0"/>
+              </w:rPr>
+              <w:t xml:space="preserve">Elaboración de requerimientos </w:t>
+            </w:r>
+            <w:r>
+              <w:rPr>
+                <w:rFonts w:ascii="Century Gothic" w:hAnsi="Century Gothic"/>
+                <w:b w:val="0"/>
+              </w:rPr>
+              <w:t>funcionales</w:t>
+            </w:r>
+          </w:p>
+          <w:p>
+            <w:pPr>
+              <w:pStyle w:val="Prrafodelista"/>
+              <w:numPr>
+                <w:ilvl w:val="0"/>
+                <w:numId w:val="3"/>
+              </w:numPr>
+              <w:rPr>
+                <w:rFonts w:ascii="Century Gothic" w:hAnsi="Century Gothic"/>
+                <w:b w:val="0"/>
+              </w:rPr>
+            </w:pPr>
+            <w:r>
+              <w:rPr>
+                <w:rFonts w:ascii="Century Gothic" w:hAnsi="Century Gothic"/>
+                <w:b w:val="0"/>
+              </w:rPr>
+              <w:t>Revisión de requerimientos por el cliente y representante de TREEFOURS.</w:t>
             </w:r>
           </w:p>
         </w:tc>
@@ -493,7 +547,7 @@
               <w:rPr>
                 <w:rFonts w:ascii="Century Gothic" w:hAnsi="Century Gothic"/>
               </w:rPr>
-              <w:t>Procedimientos</w:t>
+              <w:t>Actividades</w:t>
             </w:r>
           </w:p>
         </w:tc>
@@ -644,7 +698,7 @@
               <w:rPr>
                 <w:rFonts w:ascii="Century Gothic" w:hAnsi="Century Gothic"/>
               </w:rPr>
-              <w:t>Procedimientos</w:t>
+              <w:t>Actividades</w:t>
             </w:r>
           </w:p>
         </w:tc>
@@ -806,7 +860,7 @@
               <w:rPr>
                 <w:rFonts w:ascii="Century Gothic" w:hAnsi="Century Gothic"/>
               </w:rPr>
-              <w:t>Procedimientos</w:t>
+              <w:t>Actividades</w:t>
             </w:r>
           </w:p>
         </w:tc>
@@ -1472,6 +1526,7 @@
     <w:lsdException w:name="HTML Sample" w:semiHidden="1" w:unhideWhenUsed="1"/>
     <w:lsdException w:name="HTML Typewriter" w:semiHidden="1" w:unhideWhenUsed="1"/>
     <w:lsdException w:name="HTML Variable" w:semiHidden="1" w:unhideWhenUsed="1"/>
+    <w:lsdException w:name="Normal Table" w:semiHidden="1" w:unhideWhenUsed="1"/>
     <w:lsdException w:name="annotation subject" w:semiHidden="1" w:unhideWhenUsed="1"/>
     <w:lsdException w:name="No List" w:semiHidden="1" w:unhideWhenUsed="1"/>
     <w:lsdException w:name="Outline List 1" w:semiHidden="1" w:unhideWhenUsed="1"/>
@@ -1515,8 +1570,10 @@
     <w:lsdException w:name="Table Elegant" w:semiHidden="1" w:unhideWhenUsed="1"/>
     <w:lsdException w:name="Table Professional" w:semiHidden="1" w:unhideWhenUsed="1"/>
     <w:lsdException w:name="Table Subtle 1" w:semiHidden="1" w:unhideWhenUsed="1"/>
+    <w:lsdException w:name="Table Subtle 2" w:semiHidden="1" w:unhideWhenUsed="1"/>
     <w:lsdException w:name="Table Web 1" w:semiHidden="1" w:unhideWhenUsed="1"/>
     <w:lsdException w:name="Table Web 2" w:semiHidden="1" w:unhideWhenUsed="1"/>
+    <w:lsdException w:name="Table Web 3" w:semiHidden="1" w:unhideWhenUsed="1"/>
     <w:lsdException w:name="Balloon Text" w:semiHidden="1" w:unhideWhenUsed="1"/>
     <w:lsdException w:name="Table Grid" w:uiPriority="39"/>
     <w:lsdException w:name="Table Theme" w:semiHidden="1" w:unhideWhenUsed="1"/>

</xml_diff>